<commit_message>
add reasoning of quick-union
</commit_message>
<xml_diff>
--- a/Algorithms-in-C/Vocabulary-of-Algorithm-in-C.docx
+++ b/Algorithms-in-C/Vocabulary-of-Algorithm-in-C.docx
@@ -5,23 +5,151 @@
     <w:p>
       <w:pPr>
         <w:rPr>
+          <w:rFonts w:ascii="GWIPA" w:hAnsi="GWIPA" w:cs="Times New Roman"/>
+        </w:rPr>
+      </w:pPr>
+      <w:r>
+        <w:rPr>
+          <w:rFonts w:ascii="Times New Roman" w:hAnsi="Times New Roman" w:cs="Times New Roman" w:hint="eastAsia"/>
+          <w:b/>
+        </w:rPr>
+        <w:t>combinatorial</w:t>
+      </w:r>
+      <w:r>
+        <w:rPr>
+          <w:rFonts w:ascii="Times New Roman" w:hAnsi="Times New Roman" w:cs="Times New Roman" w:hint="eastAsia"/>
+        </w:rPr>
+        <w:t xml:space="preserve"> /</w:t>
+      </w:r>
+      <w:r>
+        <w:rPr>
+          <w:rFonts w:ascii="Times New Roman" w:hAnsi="Times New Roman" w:cs="Times New Roman" w:hint="eastAsia"/>
+        </w:rPr>
+        <w:t>k</w:t>
+      </w:r>
+      <w:r>
+        <w:rPr>
+          <w:rFonts w:ascii="GWIPA" w:hAnsi="GWIPA" w:cs="Times New Roman"/>
+        </w:rPr>
+        <w:t></w:t>
+      </w:r>
+      <w:r>
+        <w:rPr>
+          <w:rFonts w:ascii="GWIPA" w:hAnsi="GWIPA" w:cs="Times New Roman"/>
+        </w:rPr>
+        <w:t></w:t>
+      </w:r>
+      <w:r>
+        <w:rPr>
+          <w:rFonts w:ascii="GWIPA" w:hAnsi="GWIPA" w:cs="Times New Roman"/>
+        </w:rPr>
+        <w:t></w:t>
+      </w:r>
+      <w:r>
+        <w:rPr>
+          <w:rFonts w:ascii="GWIPA" w:hAnsi="GWIPA" w:cs="Times New Roman"/>
+        </w:rPr>
+        <w:t></w:t>
+      </w:r>
+      <w:r>
+        <w:rPr>
+          <w:rFonts w:ascii="GWIPA" w:hAnsi="GWIPA" w:cs="Times New Roman"/>
+        </w:rPr>
+        <w:t></w:t>
+      </w:r>
+      <w:r>
+        <w:rPr>
+          <w:rFonts w:ascii="GWIPA" w:hAnsi="GWIPA" w:cs="Times New Roman"/>
+        </w:rPr>
+        <w:t></w:t>
+      </w:r>
+      <w:r>
+        <w:rPr>
+          <w:rFonts w:ascii="GWIPA" w:hAnsi="GWIPA" w:cs="Times New Roman"/>
+        </w:rPr>
+        <w:t></w:t>
+      </w:r>
+      <w:r>
+        <w:rPr>
+          <w:rFonts w:ascii="GWIPA" w:hAnsi="GWIPA" w:cs="Times New Roman"/>
+        </w:rPr>
+        <w:t></w:t>
+      </w:r>
+      <w:r>
+        <w:rPr>
+          <w:rFonts w:ascii="GWIPA" w:hAnsi="GWIPA" w:cs="Times New Roman"/>
+        </w:rPr>
+        <w:t></w:t>
+      </w:r>
+      <w:r>
+        <w:rPr>
+          <w:rFonts w:ascii="GWIPA" w:hAnsi="GWIPA" w:cs="Times New Roman"/>
+        </w:rPr>
+        <w:t></w:t>
+      </w:r>
+      <w:r>
+        <w:rPr>
+          <w:rFonts w:ascii="GWIPA" w:hAnsi="GWIPA" w:cs="Times New Roman"/>
+        </w:rPr>
+        <w:t></w:t>
+      </w:r>
+      <w:r>
+        <w:rPr>
+          <w:rFonts w:ascii="GWIPA" w:hAnsi="GWIPA" w:cs="Times New Roman"/>
+        </w:rPr>
+        <w:t></w:t>
+      </w:r>
+      <w:r>
+        <w:rPr>
+          <w:rFonts w:ascii="GWIPA" w:hAnsi="GWIPA" w:cs="Times New Roman"/>
+        </w:rPr>
+        <w:t></w:t>
+      </w:r>
+      <w:r>
+        <w:rPr>
+          <w:rFonts w:ascii="Times New Roman" w:hAnsi="Times New Roman" w:cs="Times New Roman" w:hint="eastAsia"/>
+        </w:rPr>
+        <w:t>/</w:t>
+      </w:r>
+      <w:r>
+        <w:rPr>
           <w:rFonts w:ascii="Times New Roman" w:hAnsi="Times New Roman" w:cs="Times New Roman"/>
         </w:rPr>
-      </w:pPr>
+        <w:br/>
+      </w:r>
       <w:r>
         <w:rPr>
           <w:rFonts w:ascii="Times New Roman" w:hAnsi="Times New Roman" w:cs="Times New Roman" w:hint="eastAsia"/>
         </w:rPr>
-        <w:t>combinatorial /</w:t>
+        <w:t>[adj.] relating to the arrangement of a number of elements from a set withou putting them in any particular order.</w:t>
+      </w:r>
+      <w:r>
+        <w:rPr>
+          <w:rFonts w:ascii="Times New Roman" w:hAnsi="Times New Roman" w:cs="Times New Roman"/>
+        </w:rPr>
+        <w:br/>
+        <w:t>“</w:t>
+      </w:r>
+      <w:r>
+        <w:rPr>
+          <w:rFonts w:ascii="Times New Roman" w:hAnsi="Times New Roman" w:cs="Times New Roman" w:hint="eastAsia"/>
+        </w:rPr>
+        <w:t>Trees</w:t>
+      </w:r>
+      <w:r>
+        <w:rPr>
+          <w:rFonts w:ascii="Times New Roman" w:hAnsi="Times New Roman" w:cs="Times New Roman"/>
+        </w:rPr>
+        <w:t>”</w:t>
+      </w:r>
+      <w:r>
+        <w:rPr>
+          <w:rFonts w:ascii="Times New Roman" w:hAnsi="Times New Roman" w:cs="Times New Roman" w:hint="eastAsia"/>
+        </w:rPr>
+        <w:t xml:space="preserve"> are fundamental combinatorial structures. </w:t>
       </w:r>
       <w:bookmarkStart w:id="0" w:name="_GoBack"/>
       <w:bookmarkEnd w:id="0"/>
-      <w:r>
-        <w:rPr>
-          <w:rFonts w:ascii="Times New Roman" w:hAnsi="Times New Roman" w:cs="Times New Roman" w:hint="eastAsia"/>
-        </w:rPr>
-        <w:t>/</w:t>
-      </w:r>
     </w:p>
     <w:sectPr>
       <w:pgSz w:w="12240" w:h="15840"/>

</xml_diff>